<commit_message>
Users and Security Roles
</commit_message>
<xml_diff>
--- a/Allfiles/Power Platform Trial Setup.docx
+++ b/Allfiles/Power Platform Trial Setup.docx
@@ -366,7 +366,7 @@
         </w:rPr>
         <w:fldChar w:fldCharType="separate"/>
       </w:r>
-      <w:hyperlink w:anchor="_Toc66270013" w:history="1">
+      <w:hyperlink w:anchor="_Toc66278147" w:history="1">
         <w:r>
           <w:rPr>
             <w:rStyle w:val="Hyperlink"/>
@@ -393,7 +393,7 @@
             <w:noProof/>
             <w:webHidden/>
           </w:rPr>
-          <w:instrText xml:space="preserve"> PAGEREF _Toc66270013 \h </w:instrText>
+          <w:instrText xml:space="preserve"> PAGEREF _Toc66278147 \h </w:instrText>
         </w:r>
         <w:r>
           <w:rPr>
@@ -436,7 +436,7 @@
           <w:szCs w:val="22"/>
         </w:rPr>
       </w:pPr>
-      <w:hyperlink w:anchor="_Toc66270014" w:history="1">
+      <w:hyperlink w:anchor="_Toc66278148" w:history="1">
         <w:r>
           <w:rPr>
             <w:rStyle w:val="Hyperlink"/>
@@ -463,7 +463,7 @@
             <w:noProof/>
             <w:webHidden/>
           </w:rPr>
-          <w:instrText xml:space="preserve"> PAGEREF _Toc66270014 \h </w:instrText>
+          <w:instrText xml:space="preserve"> PAGEREF _Toc66278148 \h </w:instrText>
         </w:r>
         <w:r>
           <w:rPr>
@@ -508,7 +508,7 @@
           <w:lang w:val="en-GB"/>
         </w:rPr>
       </w:pPr>
-      <w:hyperlink w:anchor="_Toc66270015" w:history="1">
+      <w:hyperlink w:anchor="_Toc66278149" w:history="1">
         <w:r>
           <w:rPr>
             <w:rStyle w:val="Hyperlink"/>
@@ -535,7 +535,7 @@
             <w:noProof/>
             <w:webHidden/>
           </w:rPr>
-          <w:instrText xml:space="preserve"> PAGEREF _Toc66270015 \h </w:instrText>
+          <w:instrText xml:space="preserve"> PAGEREF _Toc66278149 \h </w:instrText>
         </w:r>
         <w:r>
           <w:rPr>
@@ -580,7 +580,7 @@
           <w:lang w:val="en-GB"/>
         </w:rPr>
       </w:pPr>
-      <w:hyperlink w:anchor="_Toc66270016" w:history="1">
+      <w:hyperlink w:anchor="_Toc66278150" w:history="1">
         <w:r>
           <w:rPr>
             <w:rStyle w:val="Hyperlink"/>
@@ -607,7 +607,7 @@
             <w:noProof/>
             <w:webHidden/>
           </w:rPr>
-          <w:instrText xml:space="preserve"> PAGEREF _Toc66270016 \h </w:instrText>
+          <w:instrText xml:space="preserve"> PAGEREF _Toc66278150 \h </w:instrText>
         </w:r>
         <w:r>
           <w:rPr>
@@ -652,7 +652,7 @@
           <w:lang w:val="en-GB"/>
         </w:rPr>
       </w:pPr>
-      <w:hyperlink w:anchor="_Toc66270017" w:history="1">
+      <w:hyperlink w:anchor="_Toc66278151" w:history="1">
         <w:r>
           <w:rPr>
             <w:rStyle w:val="Hyperlink"/>
@@ -679,7 +679,7 @@
             <w:noProof/>
             <w:webHidden/>
           </w:rPr>
-          <w:instrText xml:space="preserve"> PAGEREF _Toc66270017 \h </w:instrText>
+          <w:instrText xml:space="preserve"> PAGEREF _Toc66278151 \h </w:instrText>
         </w:r>
         <w:r>
           <w:rPr>
@@ -724,7 +724,7 @@
           <w:lang w:val="en-GB"/>
         </w:rPr>
       </w:pPr>
-      <w:hyperlink w:anchor="_Toc66270018" w:history="1">
+      <w:hyperlink w:anchor="_Toc66278152" w:history="1">
         <w:r>
           <w:rPr>
             <w:rStyle w:val="Hyperlink"/>
@@ -751,7 +751,7 @@
             <w:noProof/>
             <w:webHidden/>
           </w:rPr>
-          <w:instrText xml:space="preserve"> PAGEREF _Toc66270018 \h </w:instrText>
+          <w:instrText xml:space="preserve"> PAGEREF _Toc66278152 \h </w:instrText>
         </w:r>
         <w:r>
           <w:rPr>
@@ -796,7 +796,7 @@
           <w:lang w:val="en-GB"/>
         </w:rPr>
       </w:pPr>
-      <w:hyperlink w:anchor="_Toc66270019" w:history="1">
+      <w:hyperlink w:anchor="_Toc66278153" w:history="1">
         <w:r>
           <w:rPr>
             <w:rStyle w:val="Hyperlink"/>
@@ -823,7 +823,7 @@
             <w:noProof/>
             <w:webHidden/>
           </w:rPr>
-          <w:instrText xml:space="preserve"> PAGEREF _Toc66270019 \h </w:instrText>
+          <w:instrText xml:space="preserve"> PAGEREF _Toc66278153 \h </w:instrText>
         </w:r>
         <w:r>
           <w:rPr>
@@ -868,7 +868,7 @@
           <w:lang w:val="en-GB"/>
         </w:rPr>
       </w:pPr>
-      <w:hyperlink w:anchor="_Toc66270020" w:history="1">
+      <w:hyperlink w:anchor="_Toc66278154" w:history="1">
         <w:r>
           <w:rPr>
             <w:rStyle w:val="Hyperlink"/>
@@ -895,7 +895,7 @@
             <w:noProof/>
             <w:webHidden/>
           </w:rPr>
-          <w:instrText xml:space="preserve"> PAGEREF _Toc66270020 \h </w:instrText>
+          <w:instrText xml:space="preserve"> PAGEREF _Toc66278154 \h </w:instrText>
         </w:r>
         <w:r>
           <w:rPr>
@@ -940,7 +940,7 @@
           <w:lang w:val="en-GB"/>
         </w:rPr>
       </w:pPr>
-      <w:hyperlink w:anchor="_Toc66270021" w:history="1">
+      <w:hyperlink w:anchor="_Toc66278155" w:history="1">
         <w:r>
           <w:rPr>
             <w:rStyle w:val="Hyperlink"/>
@@ -967,7 +967,7 @@
             <w:noProof/>
             <w:webHidden/>
           </w:rPr>
-          <w:instrText xml:space="preserve"> PAGEREF _Toc66270021 \h </w:instrText>
+          <w:instrText xml:space="preserve"> PAGEREF _Toc66278155 \h </w:instrText>
         </w:r>
         <w:r>
           <w:rPr>
@@ -1007,7 +1007,7 @@
           <w:szCs w:val="22"/>
         </w:rPr>
       </w:pPr>
-      <w:hyperlink w:anchor="_Toc66270022" w:history="1">
+      <w:hyperlink w:anchor="_Toc66278156" w:history="1">
         <w:r>
           <w:rPr>
             <w:rStyle w:val="Hyperlink"/>
@@ -1034,7 +1034,7 @@
             <w:noProof/>
             <w:webHidden/>
           </w:rPr>
-          <w:instrText xml:space="preserve"> PAGEREF _Toc66270022 \h </w:instrText>
+          <w:instrText xml:space="preserve"> PAGEREF _Toc66278156 \h </w:instrText>
         </w:r>
         <w:r>
           <w:rPr>
@@ -1077,7 +1077,7 @@
           <w:szCs w:val="22"/>
         </w:rPr>
       </w:pPr>
-      <w:hyperlink w:anchor="_Toc66270023" w:history="1">
+      <w:hyperlink w:anchor="_Toc66278157" w:history="1">
         <w:r>
           <w:rPr>
             <w:rStyle w:val="Hyperlink"/>
@@ -1104,7 +1104,7 @@
             <w:noProof/>
             <w:webHidden/>
           </w:rPr>
-          <w:instrText xml:space="preserve"> PAGEREF _Toc66270023 \h </w:instrText>
+          <w:instrText xml:space="preserve"> PAGEREF _Toc66278157 \h </w:instrText>
         </w:r>
         <w:r>
           <w:rPr>
@@ -1149,7 +1149,7 @@
           <w:lang w:val="en-GB"/>
         </w:rPr>
       </w:pPr>
-      <w:hyperlink w:anchor="_Toc66270024" w:history="1">
+      <w:hyperlink w:anchor="_Toc66278158" w:history="1">
         <w:r>
           <w:rPr>
             <w:rStyle w:val="Hyperlink"/>
@@ -1176,7 +1176,7 @@
             <w:noProof/>
             <w:webHidden/>
           </w:rPr>
-          <w:instrText xml:space="preserve"> PAGEREF _Toc66270024 \h </w:instrText>
+          <w:instrText xml:space="preserve"> PAGEREF _Toc66278158 \h </w:instrText>
         </w:r>
         <w:r>
           <w:rPr>
@@ -1221,7 +1221,7 @@
           <w:lang w:val="en-GB"/>
         </w:rPr>
       </w:pPr>
-      <w:hyperlink w:anchor="_Toc66270025" w:history="1">
+      <w:hyperlink w:anchor="_Toc66278159" w:history="1">
         <w:r>
           <w:rPr>
             <w:rStyle w:val="Hyperlink"/>
@@ -1248,7 +1248,7 @@
             <w:noProof/>
             <w:webHidden/>
           </w:rPr>
-          <w:instrText xml:space="preserve"> PAGEREF _Toc66270025 \h </w:instrText>
+          <w:instrText xml:space="preserve"> PAGEREF _Toc66278159 \h </w:instrText>
         </w:r>
         <w:r>
           <w:rPr>
@@ -1291,7 +1291,7 @@
           <w:szCs w:val="22"/>
         </w:rPr>
       </w:pPr>
-      <w:hyperlink w:anchor="_Toc66270026" w:history="1">
+      <w:hyperlink w:anchor="_Toc66278160" w:history="1">
         <w:r>
           <w:rPr>
             <w:rStyle w:val="Hyperlink"/>
@@ -1318,7 +1318,7 @@
             <w:noProof/>
             <w:webHidden/>
           </w:rPr>
-          <w:instrText xml:space="preserve"> PAGEREF _Toc66270026 \h </w:instrText>
+          <w:instrText xml:space="preserve"> PAGEREF _Toc66278160 \h </w:instrText>
         </w:r>
         <w:r>
           <w:rPr>
@@ -1363,7 +1363,7 @@
           <w:lang w:val="en-GB"/>
         </w:rPr>
       </w:pPr>
-      <w:hyperlink w:anchor="_Toc66270027" w:history="1">
+      <w:hyperlink w:anchor="_Toc66278161" w:history="1">
         <w:r>
           <w:rPr>
             <w:rStyle w:val="Hyperlink"/>
@@ -1390,7 +1390,7 @@
             <w:noProof/>
             <w:webHidden/>
           </w:rPr>
-          <w:instrText xml:space="preserve"> PAGEREF _Toc66270027 \h </w:instrText>
+          <w:instrText xml:space="preserve"> PAGEREF _Toc66278161 \h </w:instrText>
         </w:r>
         <w:r>
           <w:rPr>
@@ -1435,7 +1435,7 @@
           <w:lang w:val="en-GB"/>
         </w:rPr>
       </w:pPr>
-      <w:hyperlink w:anchor="_Toc66270028" w:history="1">
+      <w:hyperlink w:anchor="_Toc66278162" w:history="1">
         <w:r>
           <w:rPr>
             <w:rStyle w:val="Hyperlink"/>
@@ -1462,7 +1462,7 @@
             <w:noProof/>
             <w:webHidden/>
           </w:rPr>
-          <w:instrText xml:space="preserve"> PAGEREF _Toc66270028 \h </w:instrText>
+          <w:instrText xml:space="preserve"> PAGEREF _Toc66278162 \h </w:instrText>
         </w:r>
         <w:r>
           <w:rPr>
@@ -1482,7 +1482,7 @@
             <w:noProof/>
             <w:webHidden/>
           </w:rPr>
-          <w:t>9</w:t>
+          <w:t>8</w:t>
         </w:r>
         <w:r>
           <w:rPr>
@@ -1507,7 +1507,7 @@
       <w:r>
         <w:t xml:space="preserve"> </w:t>
       </w:r>
-      <w:bookmarkStart w:id="3" w:name="_Toc66270013"/>
+      <w:bookmarkStart w:id="3" w:name="_Toc66278147"/>
       <w:r>
         <w:t>Introduction to the Labs</w:t>
       </w:r>
@@ -1527,7 +1527,7 @@
       <w:bookmarkStart w:id="8" w:name="_Toc405022158"/>
       <w:bookmarkStart w:id="9" w:name="_Toc455045200"/>
       <w:bookmarkStart w:id="10" w:name="_Toc481768943"/>
-      <w:bookmarkStart w:id="11" w:name="_Toc66270014"/>
+      <w:bookmarkStart w:id="11" w:name="_Toc66278148"/>
       <w:r>
         <w:t>Objectives</w:t>
       </w:r>
@@ -1545,7 +1545,7 @@
       <w:bookmarkStart w:id="12" w:name="_Toc530136026"/>
       <w:bookmarkStart w:id="13" w:name="_Toc19367996"/>
       <w:bookmarkStart w:id="14" w:name="_Hlk521919192"/>
-      <w:bookmarkStart w:id="15" w:name="_Toc66270015"/>
+      <w:bookmarkStart w:id="15" w:name="_Toc66278149"/>
       <w:r>
         <w:t>Purpose</w:t>
       </w:r>
@@ -1571,7 +1571,7 @@
       <w:bookmarkStart w:id="16" w:name="_Toc530136027"/>
       <w:bookmarkStart w:id="17" w:name="_Toc19367997"/>
       <w:bookmarkStart w:id="18" w:name="_Hlk60659270"/>
-      <w:bookmarkStart w:id="19" w:name="_Toc66270016"/>
+      <w:bookmarkStart w:id="19" w:name="_Toc66278150"/>
       <w:r>
         <w:t>Preparation</w:t>
       </w:r>
@@ -1602,7 +1602,7 @@
       </w:pPr>
       <w:bookmarkStart w:id="20" w:name="_Toc530136028"/>
       <w:bookmarkStart w:id="21" w:name="_Toc19367998"/>
-      <w:bookmarkStart w:id="22" w:name="_Toc66270017"/>
+      <w:bookmarkStart w:id="22" w:name="_Toc66278151"/>
       <w:bookmarkEnd w:id="18"/>
       <w:r>
         <w:t>Resources</w:t>
@@ -1687,7 +1687,7 @@
       </w:pPr>
       <w:bookmarkStart w:id="24" w:name="_Toc530136029"/>
       <w:bookmarkStart w:id="25" w:name="_Toc19367999"/>
-      <w:bookmarkStart w:id="26" w:name="_Toc66270018"/>
+      <w:bookmarkStart w:id="26" w:name="_Toc66278152"/>
       <w:bookmarkEnd w:id="23"/>
       <w:r>
         <w:t>Implications of using a cloud service</w:t>
@@ -1710,22 +1710,7 @@
         <w:t xml:space="preserve">and Power Platform are </w:t>
       </w:r>
       <w:r>
-        <w:t>subject to change without notice so the steps listed may not be correct. In addition, Power</w:t>
-      </w:r>
-      <w:r>
-        <w:t xml:space="preserve"> </w:t>
-      </w:r>
-      <w:r>
-        <w:t>Platform</w:t>
-      </w:r>
-      <w:r>
-        <w:t xml:space="preserve"> may have </w:t>
-      </w:r>
-      <w:r>
-        <w:t xml:space="preserve">changed </w:t>
-      </w:r>
-      <w:r>
-        <w:t>and so there may be differences in the steps.</w:t>
+        <w:t xml:space="preserve">subject to change without notice so the steps listed may not be correct. </w:t>
       </w:r>
     </w:p>
     <w:p>
@@ -1734,7 +1719,7 @@
       </w:pPr>
       <w:bookmarkStart w:id="27" w:name="_Toc530136030"/>
       <w:bookmarkStart w:id="28" w:name="_Toc19368000"/>
-      <w:bookmarkStart w:id="29" w:name="_Toc66270019"/>
+      <w:bookmarkStart w:id="29" w:name="_Toc66278153"/>
       <w:r>
         <w:t>Location of files</w:t>
       </w:r>
@@ -1764,7 +1749,7 @@
       </w:pPr>
       <w:bookmarkStart w:id="30" w:name="_Toc530136031"/>
       <w:bookmarkStart w:id="31" w:name="_Toc19368001"/>
-      <w:bookmarkStart w:id="32" w:name="_Toc66270020"/>
+      <w:bookmarkStart w:id="32" w:name="_Toc66278154"/>
       <w:r>
         <w:t>Credentials</w:t>
       </w:r>
@@ -1789,24 +1774,13 @@
       </w:r>
     </w:p>
     <w:p>
-      <w:r>
-        <w:t xml:space="preserve">If you do not have an Outlook.com email address, then you must create an Outlook account before attending </w:t>
-      </w:r>
-      <w:r>
-        <w:t xml:space="preserve">in person </w:t>
-      </w:r>
-      <w:r>
-        <w:t>training as Microsoft blocks multiple account creations from the same location on the same day.</w:t>
-      </w:r>
-    </w:p>
-    <w:p>
       <w:pPr>
         <w:pStyle w:val="Heading3"/>
       </w:pPr>
       <w:bookmarkStart w:id="34" w:name="_Toc530136032"/>
       <w:bookmarkStart w:id="35" w:name="_Toc19368002"/>
       <w:bookmarkStart w:id="36" w:name="_Hlk60659590"/>
-      <w:bookmarkStart w:id="37" w:name="_Toc66270021"/>
+      <w:bookmarkStart w:id="37" w:name="_Toc66278155"/>
       <w:bookmarkEnd w:id="33"/>
       <w:r>
         <w:t xml:space="preserve">Profiles or </w:t>
@@ -1820,7 +1794,19 @@
     </w:p>
     <w:p>
       <w:r>
-        <w:t xml:space="preserve">One of the issues faced with trials is credential “leakage” where you suddenly find yourself in your company’s </w:t>
+        <w:t xml:space="preserve">One of the issues faced with trials is credential </w:t>
+      </w:r>
+      <w:r>
+        <w:t>“</w:t>
+      </w:r>
+      <w:r>
+        <w:t xml:space="preserve">leakage” where you suddenly find yourself in your </w:t>
+      </w:r>
+      <w:r>
+        <w:t xml:space="preserve">own </w:t>
+      </w:r>
+      <w:r>
+        <w:t xml:space="preserve">company’s </w:t>
       </w:r>
       <w:r>
         <w:t>Microsoft</w:t>
@@ -1846,7 +1832,6 @@
         </w:numPr>
       </w:pPr>
       <w:r>
-        <w:lastRenderedPageBreak/>
         <w:t xml:space="preserve">Use InPrivate (Edge) or Incognito (Chrome) </w:t>
       </w:r>
       <w:bookmarkEnd w:id="6"/>
@@ -1866,6 +1851,7 @@
     </w:p>
     <w:p>
       <w:r>
+        <w:lastRenderedPageBreak/>
         <w:t>Note: InPrivate/Incognito does not store session cookies, and this can cause authentication issues with constant login prompts.</w:t>
       </w:r>
     </w:p>
@@ -1915,7 +1901,7 @@
       <w:bookmarkStart w:id="38" w:name="_Toc530136033"/>
       <w:bookmarkStart w:id="39" w:name="_Toc19368003"/>
       <w:bookmarkStart w:id="40" w:name="_Hlk521919361"/>
-      <w:bookmarkStart w:id="41" w:name="_Toc66270022"/>
+      <w:bookmarkStart w:id="41" w:name="_Toc66278156"/>
       <w:r>
         <w:lastRenderedPageBreak/>
         <w:t>Trial Setup</w:t>
@@ -1925,55 +1911,13 @@
       <w:bookmarkEnd w:id="41"/>
     </w:p>
     <w:p>
-      <w:r>
-        <w:t xml:space="preserve">If you are using an Authorized Lab </w:t>
-      </w:r>
-      <w:proofErr w:type="spellStart"/>
-      <w:r>
-        <w:t>Hoster</w:t>
-      </w:r>
-      <w:proofErr w:type="spellEnd"/>
-      <w:r>
-        <w:t xml:space="preserve"> </w:t>
-      </w:r>
-      <w:r>
-        <w:t xml:space="preserve">(ALH) </w:t>
-      </w:r>
-      <w:r>
-        <w:t xml:space="preserve">environment where a trial environment is </w:t>
-      </w:r>
-      <w:proofErr w:type="gramStart"/>
-      <w:r>
-        <w:t>provided</w:t>
-      </w:r>
-      <w:proofErr w:type="gramEnd"/>
-      <w:r>
-        <w:t xml:space="preserve"> then skip to the Lab Setup section, otherwise f</w:t>
-      </w:r>
-      <w:r>
-        <w:t xml:space="preserve">ollow the instructions </w:t>
-      </w:r>
-      <w:r>
-        <w:t xml:space="preserve">below </w:t>
-      </w:r>
-      <w:r>
-        <w:t>to create a trial</w:t>
-      </w:r>
-      <w:r>
-        <w:t xml:space="preserve"> tenant</w:t>
-      </w:r>
-      <w:r>
-        <w:t>.</w:t>
-      </w:r>
-    </w:p>
-    <w:p>
       <w:pPr>
         <w:pStyle w:val="Heading2"/>
       </w:pPr>
       <w:bookmarkStart w:id="42" w:name="_Toc455045201"/>
       <w:bookmarkStart w:id="43" w:name="_Toc416655910"/>
       <w:bookmarkStart w:id="44" w:name="_Toc530136034"/>
-      <w:bookmarkStart w:id="45" w:name="_Toc66270023"/>
+      <w:bookmarkStart w:id="45" w:name="_Toc66278157"/>
       <w:r>
         <w:t xml:space="preserve">Trial </w:t>
       </w:r>
@@ -1990,7 +1934,7 @@
         <w:pStyle w:val="Heading3"/>
       </w:pPr>
       <w:bookmarkStart w:id="46" w:name="_Toc19368005"/>
-      <w:bookmarkStart w:id="47" w:name="_Toc66270024"/>
+      <w:bookmarkStart w:id="47" w:name="_Toc66278158"/>
       <w:bookmarkEnd w:id="42"/>
       <w:bookmarkEnd w:id="43"/>
       <w:bookmarkEnd w:id="44"/>
@@ -2022,7 +1966,7 @@
         <w:pStyle w:val="Heading3"/>
       </w:pPr>
       <w:bookmarkStart w:id="48" w:name="_Toc19368007"/>
-      <w:bookmarkStart w:id="49" w:name="_Toc66270025"/>
+      <w:bookmarkStart w:id="49" w:name="_Toc66278159"/>
       <w:r>
         <w:t>Steps</w:t>
       </w:r>
@@ -2049,7 +1993,7 @@
     <w:p>
       <w:pPr>
         <w:rPr>
-          <w:rStyle w:val="Hyperlink"/>
+          <w:lang w:eastAsia="en-US"/>
         </w:rPr>
       </w:pPr>
       <w:r>
@@ -2067,13 +2011,6 @@
       <w:r>
         <w:t xml:space="preserve"> </w:t>
       </w:r>
-    </w:p>
-    <w:p>
-      <w:pPr>
-        <w:rPr>
-          <w:lang w:eastAsia="en-US"/>
-        </w:rPr>
-      </w:pPr>
       <w:hyperlink r:id="rId15" w:history="1">
         <w:r>
           <w:rPr>
@@ -2285,13 +2222,25 @@
         <w:rPr>
           <w:noProof/>
         </w:rPr>
-        <w:t>We recommend using English</w:t>
+        <w:t xml:space="preserve">We recommend using </w:t>
       </w:r>
       <w:r>
         <w:rPr>
           <w:noProof/>
         </w:rPr>
-        <w:t xml:space="preserve"> as language as this makes following the labs much easier.</w:t>
+        <w:t xml:space="preserve">United States for country and </w:t>
+      </w:r>
+      <w:r>
+        <w:rPr>
+          <w:noProof/>
+        </w:rPr>
+        <w:t>English</w:t>
+      </w:r>
+      <w:r>
+        <w:rPr>
+          <w:noProof/>
+        </w:rPr>
+        <w:t xml:space="preserve"> as language as this makes following the labs easier.</w:t>
       </w:r>
     </w:p>
     <w:p>
@@ -2420,6 +2369,9 @@
       <w:r>
         <w:t>Fill out the form above</w:t>
       </w:r>
+      <w:r>
+        <w:t>.</w:t>
+      </w:r>
     </w:p>
     <w:p>
       <w:r>
@@ -2461,6 +2413,7 @@
         </w:rPr>
       </w:pPr>
       <w:r>
+        <w:lastRenderedPageBreak/>
         <w:t xml:space="preserve">Click </w:t>
       </w:r>
       <w:r>
@@ -2484,12 +2437,11 @@
         <w:rPr>
           <w:noProof/>
         </w:rPr>
-        <w:lastRenderedPageBreak/>
         <w:drawing>
-          <wp:inline distT="0" distB="0" distL="0" distR="0" wp14:anchorId="2265AC71" wp14:editId="75880B0A">
-            <wp:extent cx="3543970" cy="2902789"/>
+          <wp:inline distT="0" distB="0" distL="0" distR="0" wp14:anchorId="1C3DEB7D" wp14:editId="37E246F3">
+            <wp:extent cx="3186506" cy="2609998"/>
             <wp:effectExtent l="0" t="0" r="0" b="0"/>
-            <wp:docPr id="25" name="Picture 25"/>
+            <wp:docPr id="11" name="Picture 11"/>
             <wp:cNvGraphicFramePr>
               <a:graphicFrameLocks xmlns:a="http://schemas.openxmlformats.org/drawingml/2006/main" noChangeAspect="1"/>
             </wp:cNvGraphicFramePr>
@@ -2509,7 +2461,7 @@
                   <pic:spPr>
                     <a:xfrm>
                       <a:off x="0" y="0"/>
-                      <a:ext cx="3557106" cy="2913549"/>
+                      <a:ext cx="3218037" cy="2635824"/>
                     </a:xfrm>
                     <a:prstGeom prst="rect">
                       <a:avLst/>
@@ -2650,39 +2602,10 @@
         <w:t>Microsoft</w:t>
       </w:r>
       <w:r>
-        <w:t xml:space="preserve"> 365 environment. (A few minutes and refreshes maybe </w:t>
-      </w:r>
-      <w:r>
-        <w:t>needed</w:t>
-      </w:r>
-      <w:r>
-        <w:t xml:space="preserve"> to get the screen</w:t>
-      </w:r>
-      <w:r>
-        <w:t>s</w:t>
-      </w:r>
-      <w:r>
-        <w:t xml:space="preserve"> below.)</w:t>
-      </w:r>
-    </w:p>
-    <w:p>
-      <w:r>
-        <w:t>These next few screens</w:t>
-      </w:r>
-      <w:r>
-        <w:t xml:space="preserve"> may be different as Microsoft </w:t>
-      </w:r>
-      <w:r>
-        <w:t xml:space="preserve">regularly </w:t>
-      </w:r>
-      <w:r>
-        <w:t xml:space="preserve">changes the </w:t>
-      </w:r>
-      <w:r>
-        <w:t>sign-up</w:t>
-      </w:r>
-      <w:r>
-        <w:t xml:space="preserve"> process. You need to access the Microsoft 365 Admin Centre </w:t>
+        <w:t xml:space="preserve"> 365 environment. </w:t>
+      </w:r>
+      <w:r>
+        <w:t xml:space="preserve">You need to access the Microsoft 365 Admin Centre </w:t>
       </w:r>
       <w:hyperlink r:id="rId21" w:history="1">
         <w:r>
@@ -2692,6 +2615,12 @@
           <w:t>https://admin.microsoft.com/AdminPortal/Home</w:t>
         </w:r>
       </w:hyperlink>
+      <w:r>
+        <w:rPr>
+          <w:rStyle w:val="Hyperlink"/>
+        </w:rPr>
+        <w:t>.</w:t>
+      </w:r>
     </w:p>
     <w:p>
       <w:pPr>
@@ -2709,6 +2638,7 @@
         <w:rPr>
           <w:noProof/>
         </w:rPr>
+        <w:lastRenderedPageBreak/>
         <w:drawing>
           <wp:inline distT="0" distB="0" distL="0" distR="0" wp14:anchorId="47114231" wp14:editId="3DC26969">
             <wp:extent cx="4581214" cy="2868715"/>
@@ -2871,7 +2801,7 @@
       <w:pPr>
         <w:pStyle w:val="Heading2"/>
       </w:pPr>
-      <w:bookmarkStart w:id="51" w:name="_Toc66270026"/>
+      <w:bookmarkStart w:id="51" w:name="_Toc66278160"/>
       <w:r>
         <w:t>Lab Setup</w:t>
       </w:r>
@@ -2881,7 +2811,7 @@
       <w:pPr>
         <w:pStyle w:val="Heading3"/>
       </w:pPr>
-      <w:bookmarkStart w:id="52" w:name="_Toc66270027"/>
+      <w:bookmarkStart w:id="52" w:name="_Toc66278161"/>
       <w:r>
         <w:t>Objectives</w:t>
       </w:r>
@@ -2896,46 +2826,52 @@
       <w:pPr>
         <w:pStyle w:val="Heading3"/>
       </w:pPr>
-      <w:bookmarkStart w:id="53" w:name="_Toc66270028"/>
+      <w:bookmarkStart w:id="53" w:name="_Toc66278162"/>
+      <w:r>
+        <w:t>Steps</w:t>
+      </w:r>
+      <w:bookmarkEnd w:id="53"/>
+    </w:p>
+    <w:p>
+      <w:pPr>
+        <w:pStyle w:val="Heading4"/>
+      </w:pPr>
+      <w:r>
+        <w:t>PowerShell Script</w:t>
+      </w:r>
+    </w:p>
+    <w:p>
+      <w:r>
+        <w:t xml:space="preserve">In Windows, open Windows PowerShell. Make sure you open PowerShell as an administrator. See </w:t>
+      </w:r>
+      <w:hyperlink r:id="rId24" w:history="1">
+        <w:r>
+          <w:rPr>
+            <w:rStyle w:val="Hyperlink"/>
+          </w:rPr>
+          <w:t>https://docs.microsoft.com/powershell/scripting/learn/ps101/01-getting-started#how-do-i-launch-powershell</w:t>
+        </w:r>
+      </w:hyperlink>
+      <w:r>
+        <w:t xml:space="preserve"> for how to start PowerShell.</w:t>
+      </w:r>
+    </w:p>
+    <w:p>
       <w:r>
         <w:lastRenderedPageBreak/>
-        <w:t>Steps</w:t>
-      </w:r>
-      <w:bookmarkEnd w:id="53"/>
-    </w:p>
-    <w:p>
-      <w:pPr>
-        <w:pStyle w:val="Heading4"/>
-      </w:pPr>
-      <w:r>
-        <w:t>PowerShell Script</w:t>
-      </w:r>
-    </w:p>
-    <w:p>
-      <w:r>
-        <w:t xml:space="preserve">In Windows, open Windows PowerShell. Make sure you open PowerShell as an administrator. See </w:t>
-      </w:r>
-      <w:hyperlink r:id="rId24" w:history="1">
-        <w:r>
-          <w:rPr>
-            <w:rStyle w:val="Hyperlink"/>
-          </w:rPr>
-          <w:t>https://docs.microsoft.com/en-us/powershell/scripting/learn/ps101/01-getting-started#how-do-i-launch-powershell</w:t>
-        </w:r>
-      </w:hyperlink>
-      <w:r>
-        <w:t xml:space="preserve"> for how to start PowerShell.</w:t>
-      </w:r>
-    </w:p>
-    <w:p>
-      <w:r>
         <w:t xml:space="preserve">Note: You can use the </w:t>
       </w:r>
       <w:r>
         <w:t xml:space="preserve">PowerShell </w:t>
       </w:r>
       <w:r>
-        <w:t xml:space="preserve">command line or </w:t>
+        <w:t>command line or</w:t>
+      </w:r>
+      <w:r>
+        <w:t xml:space="preserve"> the</w:t>
+      </w:r>
+      <w:r>
+        <w:t xml:space="preserve"> </w:t>
       </w:r>
       <w:r>
         <w:t xml:space="preserve">PowerShell </w:t>
@@ -2946,9 +2882,23 @@
     </w:p>
     <w:p>
       <w:r>
-        <w:t xml:space="preserve">Change Directory to where the Setup.ps1 and </w:t>
-      </w:r>
-      <w:r>
+        <w:t xml:space="preserve">Change Directory to where the </w:t>
+      </w:r>
+      <w:r>
+        <w:rPr>
+          <w:b/>
+          <w:bCs/>
+        </w:rPr>
+        <w:t>Setup.ps1</w:t>
+      </w:r>
+      <w:r>
+        <w:t xml:space="preserve"> and </w:t>
+      </w:r>
+      <w:r>
+        <w:rPr>
+          <w:b/>
+          <w:bCs/>
+        </w:rPr>
         <w:t>ContosoDeviceOrderManagement_1_0_0_1.zip</w:t>
       </w:r>
       <w:r>
@@ -2969,10 +2919,10 @@
           <w:noProof/>
         </w:rPr>
         <w:drawing>
-          <wp:inline distT="0" distB="0" distL="0" distR="0" wp14:anchorId="666F22B8" wp14:editId="2522B43C">
-            <wp:extent cx="5731510" cy="1375410"/>
-            <wp:effectExtent l="0" t="0" r="2540" b="0"/>
-            <wp:docPr id="31" name="Picture 31"/>
+          <wp:inline distT="0" distB="0" distL="0" distR="0" wp14:anchorId="1E33A04E" wp14:editId="1A6926A3">
+            <wp:extent cx="5284943" cy="1698021"/>
+            <wp:effectExtent l="0" t="0" r="0" b="0"/>
+            <wp:docPr id="12" name="Picture 12"/>
             <wp:cNvGraphicFramePr>
               <a:graphicFrameLocks xmlns:a="http://schemas.openxmlformats.org/drawingml/2006/main" noChangeAspect="1"/>
             </wp:cNvGraphicFramePr>
@@ -2992,7 +2942,7 @@
                   <pic:spPr>
                     <a:xfrm>
                       <a:off x="0" y="0"/>
-                      <a:ext cx="5731510" cy="1375410"/>
+                      <a:ext cx="5345515" cy="1717483"/>
                     </a:xfrm>
                     <a:prstGeom prst="rect">
                       <a:avLst/>
@@ -3249,13 +3199,19 @@
         </w:rPr>
         <w:t>A</w:t>
       </w:r>
+      <w:r>
+        <w:rPr>
+          <w:b/>
+          <w:bCs/>
+        </w:rPr>
+        <w:t xml:space="preserve"> [Yes to All]</w:t>
+      </w:r>
     </w:p>
     <w:p>
       <w:r>
         <w:rPr>
           <w:noProof/>
         </w:rPr>
-        <w:lastRenderedPageBreak/>
         <w:drawing>
           <wp:inline distT="0" distB="0" distL="0" distR="0" wp14:anchorId="3B3C1340" wp14:editId="4090C0B0">
             <wp:extent cx="5731510" cy="2157095"/>
@@ -3329,93 +3285,80 @@
           <w:b/>
           <w:bCs/>
         </w:rPr>
-        <w:t xml:space="preserve"> </w:t>
+        <w:t xml:space="preserve"> &lt;</w:t>
       </w:r>
       <w:r>
         <w:rPr>
           <w:b/>
           <w:bCs/>
         </w:rPr>
-        <w:t>&lt;</w:t>
+        <w:t>T</w:t>
       </w:r>
       <w:r>
         <w:rPr>
           <w:b/>
           <w:bCs/>
         </w:rPr>
-        <w:t>T</w:t>
-      </w:r>
+        <w:t>enant name&gt;  -</w:t>
+      </w:r>
+      <w:proofErr w:type="spellStart"/>
       <w:r>
         <w:rPr>
           <w:b/>
           <w:bCs/>
         </w:rPr>
-        <w:t>enant name&gt;</w:t>
-      </w:r>
+        <w:t>CDSLocation</w:t>
+      </w:r>
+      <w:proofErr w:type="spellEnd"/>
       <w:r>
         <w:rPr>
           <w:b/>
           <w:bCs/>
         </w:rPr>
-        <w:t xml:space="preserve">  -</w:t>
-      </w:r>
-      <w:proofErr w:type="spellStart"/>
+        <w:t xml:space="preserve"> </w:t>
+      </w:r>
       <w:r>
         <w:rPr>
           <w:b/>
           <w:bCs/>
         </w:rPr>
-        <w:t>CDSLocation</w:t>
-      </w:r>
-      <w:proofErr w:type="spellEnd"/>
+        <w:t>&lt;Region&gt;</w:t>
+      </w:r>
       <w:r>
         <w:rPr>
           <w:b/>
           <w:bCs/>
         </w:rPr>
-        <w:t xml:space="preserve"> </w:t>
-      </w:r>
+        <w:t xml:space="preserve"> -</w:t>
+      </w:r>
+      <w:proofErr w:type="spellStart"/>
       <w:r>
         <w:rPr>
           <w:b/>
           <w:bCs/>
         </w:rPr>
-        <w:t>&lt;Region&gt;</w:t>
-      </w:r>
+        <w:t>UserCount</w:t>
+      </w:r>
+      <w:proofErr w:type="spellEnd"/>
       <w:r>
         <w:rPr>
           <w:b/>
           <w:bCs/>
         </w:rPr>
-        <w:t xml:space="preserve"> -</w:t>
-      </w:r>
-      <w:proofErr w:type="spellStart"/>
+        <w:t xml:space="preserve"> </w:t>
+      </w:r>
       <w:r>
         <w:rPr>
           <w:b/>
           <w:bCs/>
         </w:rPr>
-        <w:t>UserCount</w:t>
-      </w:r>
-      <w:proofErr w:type="spellEnd"/>
-      <w:r>
-        <w:rPr>
-          <w:b/>
-          <w:bCs/>
-        </w:rPr>
-        <w:t xml:space="preserve"> </w:t>
-      </w:r>
-      <w:r>
-        <w:rPr>
-          <w:b/>
-          <w:bCs/>
-        </w:rPr>
         <w:t>&lt;Number of Students&gt;</w:t>
       </w:r>
     </w:p>
     <w:p>
       <w:r>
-        <w:t>Your Tenant name is the name you entered for Step 3 when creating the trial or will be the name provided by your lab hosting environment. You should enter only the first part of the Tenant name i.e., without onmicrosoft.com.</w:t>
+        <w:lastRenderedPageBreak/>
+        <w:t>Your Tenant name is the name you entered for Step 3 when creating the trial. You should enter only the first part of the Tenant name i.e., without onmicrosoft.com.</w:t>
       </w:r>
     </w:p>
     <w:p>
@@ -3632,6 +3575,9 @@
       <w:r>
         <w:t xml:space="preserve">The script creates environments and databases for each student and a development environment with the </w:t>
       </w:r>
+      <w:r>
+        <w:t>solution imported.</w:t>
+      </w:r>
     </w:p>
     <w:p>
       <w:pPr>
@@ -3696,7 +3642,6 @@
         <w:rPr>
           <w:noProof/>
         </w:rPr>
-        <w:lastRenderedPageBreak/>
         <w:drawing>
           <wp:inline distT="0" distB="0" distL="0" distR="0" wp14:anchorId="59D3B3C2" wp14:editId="1E254572">
             <wp:extent cx="5382140" cy="1801401"/>
@@ -3791,6 +3736,7 @@
         <w:rPr>
           <w:noProof/>
         </w:rPr>
+        <w:lastRenderedPageBreak/>
         <w:drawing>
           <wp:inline distT="0" distB="0" distL="0" distR="0" wp14:anchorId="713BF32F" wp14:editId="626AC676">
             <wp:extent cx="2073670" cy="2714741"/>
@@ -3857,9 +3803,12 @@
       <w:r>
         <w:t xml:space="preserve"> solution </w:t>
       </w:r>
+      <w:r>
+        <w:t xml:space="preserve">has </w:t>
+      </w:r>
       <w:proofErr w:type="gramStart"/>
       <w:r>
-        <w:t xml:space="preserve">is </w:t>
+        <w:t xml:space="preserve">been </w:t>
       </w:r>
       <w:r>
         <w:t>imported</w:t>
@@ -3968,6 +3917,7 @@
         <w:rPr>
           <w:noProof/>
         </w:rPr>
+        <w:lastRenderedPageBreak/>
         <w:drawing>
           <wp:inline distT="0" distB="0" distL="0" distR="0" wp14:anchorId="2E3078CA" wp14:editId="102558E2">
             <wp:extent cx="4601450" cy="2781976"/>
@@ -4006,6 +3956,742 @@
       </w:r>
     </w:p>
     <w:p>
+      <w:pPr>
+        <w:pStyle w:val="Heading4"/>
+      </w:pPr>
+      <w:r>
+        <w:t xml:space="preserve">Add </w:t>
+      </w:r>
+      <w:r>
+        <w:t>u</w:t>
+      </w:r>
+      <w:r>
+        <w:t xml:space="preserve">sers to the Development </w:t>
+      </w:r>
+      <w:r>
+        <w:t>e</w:t>
+      </w:r>
+      <w:r>
+        <w:t>nvironment</w:t>
+      </w:r>
+    </w:p>
+    <w:p>
+      <w:pPr>
+        <w:rPr>
+          <w:color w:val="0000FF"/>
+          <w:u w:val="single"/>
+        </w:rPr>
+      </w:pPr>
+      <w:r>
+        <w:t>N</w:t>
+      </w:r>
+      <w:r>
+        <w:t xml:space="preserve">avigate </w:t>
+      </w:r>
+      <w:r>
+        <w:t xml:space="preserve">to the Power Platform Admin </w:t>
+      </w:r>
+      <w:proofErr w:type="spellStart"/>
+      <w:r>
+        <w:t>Center</w:t>
+      </w:r>
+      <w:proofErr w:type="spellEnd"/>
+      <w:r>
+        <w:t xml:space="preserve"> </w:t>
+      </w:r>
+      <w:hyperlink r:id="rId35" w:history="1">
+        <w:r>
+          <w:rPr>
+            <w:rStyle w:val="Hyperlink"/>
+          </w:rPr>
+          <w:t>https://aka.ms/ppac</w:t>
+        </w:r>
+      </w:hyperlink>
+    </w:p>
+    <w:p>
+      <w:r>
+        <w:t xml:space="preserve">Select the </w:t>
+      </w:r>
+      <w:r>
+        <w:rPr>
+          <w:b/>
+          <w:bCs/>
+        </w:rPr>
+        <w:t>Device Ordering Development</w:t>
+      </w:r>
+      <w:r>
+        <w:t xml:space="preserve"> environment.</w:t>
+      </w:r>
+    </w:p>
+    <w:p>
+      <w:r>
+        <w:t xml:space="preserve">Click on </w:t>
+      </w:r>
+      <w:r>
+        <w:rPr>
+          <w:b/>
+          <w:bCs/>
+        </w:rPr>
+        <w:t>Settings</w:t>
+      </w:r>
+      <w:r>
+        <w:t>.</w:t>
+      </w:r>
+    </w:p>
+    <w:p>
+      <w:r>
+        <w:t xml:space="preserve">Expand </w:t>
+      </w:r>
+      <w:r>
+        <w:rPr>
+          <w:b/>
+          <w:bCs/>
+        </w:rPr>
+        <w:t xml:space="preserve">Users + </w:t>
+      </w:r>
+      <w:r>
+        <w:rPr>
+          <w:b/>
+          <w:bCs/>
+        </w:rPr>
+        <w:t>p</w:t>
+      </w:r>
+      <w:r>
+        <w:rPr>
+          <w:b/>
+          <w:bCs/>
+        </w:rPr>
+        <w:t>ermissions</w:t>
+      </w:r>
+      <w:r>
+        <w:t>.</w:t>
+      </w:r>
+    </w:p>
+    <w:p>
+      <w:r>
+        <w:t xml:space="preserve">Select </w:t>
+      </w:r>
+      <w:r>
+        <w:rPr>
+          <w:b/>
+          <w:bCs/>
+        </w:rPr>
+        <w:t>Users</w:t>
+      </w:r>
+      <w:r>
+        <w:t>.</w:t>
+      </w:r>
+    </w:p>
+    <w:p>
+      <w:pPr>
+        <w:jc w:val="center"/>
+      </w:pPr>
+      <w:r>
+        <w:rPr>
+          <w:noProof/>
+        </w:rPr>
+        <w:drawing>
+          <wp:inline distT="0" distB="0" distL="0" distR="0" wp14:anchorId="2921D334" wp14:editId="48D46652">
+            <wp:extent cx="5428482" cy="1113242"/>
+            <wp:effectExtent l="0" t="0" r="1270" b="0"/>
+            <wp:docPr id="3" name="Picture 3"/>
+            <wp:cNvGraphicFramePr>
+              <a:graphicFrameLocks xmlns:a="http://schemas.openxmlformats.org/drawingml/2006/main" noChangeAspect="1"/>
+            </wp:cNvGraphicFramePr>
+            <a:graphic xmlns:a="http://schemas.openxmlformats.org/drawingml/2006/main">
+              <a:graphicData uri="http://schemas.openxmlformats.org/drawingml/2006/picture">
+                <pic:pic xmlns:pic="http://schemas.openxmlformats.org/drawingml/2006/picture">
+                  <pic:nvPicPr>
+                    <pic:cNvPr id="1" name=""/>
+                    <pic:cNvPicPr/>
+                  </pic:nvPicPr>
+                  <pic:blipFill>
+                    <a:blip r:embed="rId36"/>
+                    <a:stretch>
+                      <a:fillRect/>
+                    </a:stretch>
+                  </pic:blipFill>
+                  <pic:spPr>
+                    <a:xfrm>
+                      <a:off x="0" y="0"/>
+                      <a:ext cx="5452420" cy="1118151"/>
+                    </a:xfrm>
+                    <a:prstGeom prst="rect">
+                      <a:avLst/>
+                    </a:prstGeom>
+                  </pic:spPr>
+                </pic:pic>
+              </a:graphicData>
+            </a:graphic>
+          </wp:inline>
+        </w:drawing>
+      </w:r>
+    </w:p>
+    <w:p>
+      <w:r>
+        <w:t xml:space="preserve">If the </w:t>
+      </w:r>
+      <w:r>
+        <w:t>L</w:t>
+      </w:r>
+      <w:r>
+        <w:t>ab</w:t>
+      </w:r>
+      <w:r>
+        <w:t xml:space="preserve"> A</w:t>
+      </w:r>
+      <w:r>
+        <w:t xml:space="preserve">dmin users for </w:t>
+      </w:r>
+      <w:r>
+        <w:t xml:space="preserve">each of </w:t>
+      </w:r>
+      <w:r>
+        <w:t xml:space="preserve">the students </w:t>
+      </w:r>
+      <w:proofErr w:type="gramStart"/>
+      <w:r>
+        <w:t>are listed</w:t>
+      </w:r>
+      <w:proofErr w:type="gramEnd"/>
+      <w:r>
+        <w:t xml:space="preserve">, skip to the next step, </w:t>
+      </w:r>
+      <w:r>
+        <w:t xml:space="preserve">Assign </w:t>
+      </w:r>
+      <w:r>
+        <w:t>s</w:t>
+      </w:r>
+      <w:r>
+        <w:t>ecurity roles.</w:t>
+      </w:r>
+    </w:p>
+    <w:p>
+      <w:r>
+        <w:t xml:space="preserve">Click on </w:t>
+      </w:r>
+      <w:r>
+        <w:rPr>
+          <w:b/>
+          <w:bCs/>
+        </w:rPr>
+        <w:t>+ Add user</w:t>
+      </w:r>
+      <w:r>
+        <w:t>.</w:t>
+      </w:r>
+    </w:p>
+    <w:p>
+      <w:pPr>
+        <w:jc w:val="center"/>
+      </w:pPr>
+      <w:r>
+        <w:rPr>
+          <w:noProof/>
+        </w:rPr>
+        <w:drawing>
+          <wp:inline distT="0" distB="0" distL="0" distR="0" wp14:anchorId="3C0CF2A3" wp14:editId="6D2AEC0A">
+            <wp:extent cx="1769878" cy="1807535"/>
+            <wp:effectExtent l="0" t="0" r="1905" b="2540"/>
+            <wp:docPr id="4" name="Picture 4"/>
+            <wp:cNvGraphicFramePr>
+              <a:graphicFrameLocks xmlns:a="http://schemas.openxmlformats.org/drawingml/2006/main" noChangeAspect="1"/>
+            </wp:cNvGraphicFramePr>
+            <a:graphic xmlns:a="http://schemas.openxmlformats.org/drawingml/2006/main">
+              <a:graphicData uri="http://schemas.openxmlformats.org/drawingml/2006/picture">
+                <pic:pic xmlns:pic="http://schemas.openxmlformats.org/drawingml/2006/picture">
+                  <pic:nvPicPr>
+                    <pic:cNvPr id="1" name=""/>
+                    <pic:cNvPicPr/>
+                  </pic:nvPicPr>
+                  <pic:blipFill>
+                    <a:blip r:embed="rId37"/>
+                    <a:stretch>
+                      <a:fillRect/>
+                    </a:stretch>
+                  </pic:blipFill>
+                  <pic:spPr>
+                    <a:xfrm>
+                      <a:off x="0" y="0"/>
+                      <a:ext cx="1785696" cy="1823690"/>
+                    </a:xfrm>
+                    <a:prstGeom prst="rect">
+                      <a:avLst/>
+                    </a:prstGeom>
+                  </pic:spPr>
+                </pic:pic>
+              </a:graphicData>
+            </a:graphic>
+          </wp:inline>
+        </w:drawing>
+      </w:r>
+    </w:p>
+    <w:p>
+      <w:r>
+        <w:lastRenderedPageBreak/>
+        <w:t xml:space="preserve">Enter </w:t>
+      </w:r>
+      <w:proofErr w:type="spellStart"/>
+      <w:r>
+        <w:rPr>
+          <w:b/>
+          <w:bCs/>
+        </w:rPr>
+        <w:t>labadmin</w:t>
+      </w:r>
+      <w:proofErr w:type="spellEnd"/>
+    </w:p>
+    <w:p>
+      <w:pPr>
+        <w:jc w:val="center"/>
+      </w:pPr>
+      <w:r>
+        <w:rPr>
+          <w:noProof/>
+        </w:rPr>
+        <w:drawing>
+          <wp:inline distT="0" distB="0" distL="0" distR="0" wp14:anchorId="63736FB8" wp14:editId="30763D48">
+            <wp:extent cx="2442749" cy="4086052"/>
+            <wp:effectExtent l="0" t="0" r="0" b="0"/>
+            <wp:docPr id="5" name="Picture 5"/>
+            <wp:cNvGraphicFramePr>
+              <a:graphicFrameLocks xmlns:a="http://schemas.openxmlformats.org/drawingml/2006/main" noChangeAspect="1"/>
+            </wp:cNvGraphicFramePr>
+            <a:graphic xmlns:a="http://schemas.openxmlformats.org/drawingml/2006/main">
+              <a:graphicData uri="http://schemas.openxmlformats.org/drawingml/2006/picture">
+                <pic:pic xmlns:pic="http://schemas.openxmlformats.org/drawingml/2006/picture">
+                  <pic:nvPicPr>
+                    <pic:cNvPr id="1" name=""/>
+                    <pic:cNvPicPr/>
+                  </pic:nvPicPr>
+                  <pic:blipFill>
+                    <a:blip r:embed="rId38"/>
+                    <a:stretch>
+                      <a:fillRect/>
+                    </a:stretch>
+                  </pic:blipFill>
+                  <pic:spPr>
+                    <a:xfrm>
+                      <a:off x="0" y="0"/>
+                      <a:ext cx="2461156" cy="4116842"/>
+                    </a:xfrm>
+                    <a:prstGeom prst="rect">
+                      <a:avLst/>
+                    </a:prstGeom>
+                  </pic:spPr>
+                </pic:pic>
+              </a:graphicData>
+            </a:graphic>
+          </wp:inline>
+        </w:drawing>
+      </w:r>
+    </w:p>
+    <w:p>
+      <w:r>
+        <w:t xml:space="preserve">Select a Lab Admin user and click </w:t>
+      </w:r>
+      <w:r>
+        <w:rPr>
+          <w:b/>
+          <w:bCs/>
+        </w:rPr>
+        <w:t>Add</w:t>
+      </w:r>
+      <w:r>
+        <w:t>.</w:t>
+      </w:r>
+    </w:p>
+    <w:p>
+      <w:r>
+        <w:t xml:space="preserve">Click </w:t>
+      </w:r>
+      <w:r>
+        <w:rPr>
+          <w:b/>
+          <w:bCs/>
+        </w:rPr>
+        <w:t>Not Now</w:t>
+      </w:r>
+      <w:r>
+        <w:t>.</w:t>
+      </w:r>
+    </w:p>
+    <w:p>
+      <w:r>
+        <w:t>Repeat for all the Lab Admin user</w:t>
+      </w:r>
+      <w:r>
+        <w:t>s</w:t>
+      </w:r>
+      <w:r>
+        <w:t>.</w:t>
+      </w:r>
+    </w:p>
+    <w:p>
+      <w:pPr>
+        <w:jc w:val="center"/>
+      </w:pPr>
+      <w:r>
+        <w:rPr>
+          <w:noProof/>
+        </w:rPr>
+        <w:drawing>
+          <wp:inline distT="0" distB="0" distL="0" distR="0" wp14:anchorId="15F73085" wp14:editId="1CF1B660">
+            <wp:extent cx="3663477" cy="2574094"/>
+            <wp:effectExtent l="0" t="0" r="0" b="0"/>
+            <wp:docPr id="13" name="Picture 13"/>
+            <wp:cNvGraphicFramePr>
+              <a:graphicFrameLocks xmlns:a="http://schemas.openxmlformats.org/drawingml/2006/main" noChangeAspect="1"/>
+            </wp:cNvGraphicFramePr>
+            <a:graphic xmlns:a="http://schemas.openxmlformats.org/drawingml/2006/main">
+              <a:graphicData uri="http://schemas.openxmlformats.org/drawingml/2006/picture">
+                <pic:pic xmlns:pic="http://schemas.openxmlformats.org/drawingml/2006/picture">
+                  <pic:nvPicPr>
+                    <pic:cNvPr id="1" name=""/>
+                    <pic:cNvPicPr/>
+                  </pic:nvPicPr>
+                  <pic:blipFill>
+                    <a:blip r:embed="rId39"/>
+                    <a:stretch>
+                      <a:fillRect/>
+                    </a:stretch>
+                  </pic:blipFill>
+                  <pic:spPr>
+                    <a:xfrm>
+                      <a:off x="0" y="0"/>
+                      <a:ext cx="3672436" cy="2580389"/>
+                    </a:xfrm>
+                    <a:prstGeom prst="rect">
+                      <a:avLst/>
+                    </a:prstGeom>
+                  </pic:spPr>
+                </pic:pic>
+              </a:graphicData>
+            </a:graphic>
+          </wp:inline>
+        </w:drawing>
+      </w:r>
+    </w:p>
+    <w:p>
+      <w:pPr>
+        <w:pStyle w:val="Heading4"/>
+      </w:pPr>
+      <w:r>
+        <w:t>Assign security roles</w:t>
+      </w:r>
+    </w:p>
+    <w:p>
+      <w:pPr>
+        <w:rPr>
+          <w:color w:val="0000FF"/>
+          <w:u w:val="single"/>
+        </w:rPr>
+      </w:pPr>
+      <w:r>
+        <w:t>N</w:t>
+      </w:r>
+      <w:r>
+        <w:t xml:space="preserve">avigate </w:t>
+      </w:r>
+      <w:r>
+        <w:t xml:space="preserve">to the Power Platform Admin </w:t>
+      </w:r>
+      <w:proofErr w:type="spellStart"/>
+      <w:r>
+        <w:t>Center</w:t>
+      </w:r>
+      <w:proofErr w:type="spellEnd"/>
+      <w:r>
+        <w:t xml:space="preserve"> </w:t>
+      </w:r>
+      <w:hyperlink r:id="rId40" w:history="1">
+        <w:r>
+          <w:rPr>
+            <w:rStyle w:val="Hyperlink"/>
+          </w:rPr>
+          <w:t>https://aka.ms/ppac</w:t>
+        </w:r>
+      </w:hyperlink>
+    </w:p>
+    <w:p>
+      <w:r>
+        <w:lastRenderedPageBreak/>
+        <w:t xml:space="preserve">Select the </w:t>
+      </w:r>
+      <w:r>
+        <w:rPr>
+          <w:b/>
+          <w:bCs/>
+        </w:rPr>
+        <w:t>Device Ordering Development</w:t>
+      </w:r>
+      <w:r>
+        <w:t xml:space="preserve"> environment.</w:t>
+      </w:r>
+    </w:p>
+    <w:p>
+      <w:r>
+        <w:t xml:space="preserve">Click on </w:t>
+      </w:r>
+      <w:r>
+        <w:rPr>
+          <w:b/>
+          <w:bCs/>
+        </w:rPr>
+        <w:t>Settings</w:t>
+      </w:r>
+      <w:r>
+        <w:t>.</w:t>
+      </w:r>
+    </w:p>
+    <w:p>
+      <w:r>
+        <w:t xml:space="preserve">Expand </w:t>
+      </w:r>
+      <w:r>
+        <w:rPr>
+          <w:b/>
+          <w:bCs/>
+        </w:rPr>
+        <w:t xml:space="preserve">Users + </w:t>
+      </w:r>
+      <w:r>
+        <w:rPr>
+          <w:b/>
+          <w:bCs/>
+        </w:rPr>
+        <w:t>p</w:t>
+      </w:r>
+      <w:r>
+        <w:rPr>
+          <w:b/>
+          <w:bCs/>
+        </w:rPr>
+        <w:t>ermissions</w:t>
+      </w:r>
+      <w:r>
+        <w:t>.</w:t>
+      </w:r>
+    </w:p>
+    <w:p>
+      <w:r>
+        <w:t xml:space="preserve">Select </w:t>
+      </w:r>
+      <w:r>
+        <w:rPr>
+          <w:b/>
+          <w:bCs/>
+        </w:rPr>
+        <w:t>Security Roles</w:t>
+      </w:r>
+      <w:r>
+        <w:t>.</w:t>
+      </w:r>
+    </w:p>
+    <w:p>
+      <w:r>
+        <w:t xml:space="preserve">Select the </w:t>
+      </w:r>
+      <w:r>
+        <w:rPr>
+          <w:b/>
+          <w:bCs/>
+        </w:rPr>
+        <w:t>System Customizer</w:t>
+      </w:r>
+      <w:r>
+        <w:t xml:space="preserve"> role.</w:t>
+      </w:r>
+    </w:p>
+    <w:p>
+      <w:r>
+        <w:rPr>
+          <w:noProof/>
+        </w:rPr>
+        <w:drawing>
+          <wp:inline distT="0" distB="0" distL="0" distR="0" wp14:anchorId="34B2EEEF" wp14:editId="70AE8730">
+            <wp:extent cx="5731510" cy="1818640"/>
+            <wp:effectExtent l="0" t="0" r="2540" b="0"/>
+            <wp:docPr id="7" name="Picture 7"/>
+            <wp:cNvGraphicFramePr>
+              <a:graphicFrameLocks xmlns:a="http://schemas.openxmlformats.org/drawingml/2006/main" noChangeAspect="1"/>
+            </wp:cNvGraphicFramePr>
+            <a:graphic xmlns:a="http://schemas.openxmlformats.org/drawingml/2006/main">
+              <a:graphicData uri="http://schemas.openxmlformats.org/drawingml/2006/picture">
+                <pic:pic xmlns:pic="http://schemas.openxmlformats.org/drawingml/2006/picture">
+                  <pic:nvPicPr>
+                    <pic:cNvPr id="1" name=""/>
+                    <pic:cNvPicPr/>
+                  </pic:nvPicPr>
+                  <pic:blipFill>
+                    <a:blip r:embed="rId41"/>
+                    <a:stretch>
+                      <a:fillRect/>
+                    </a:stretch>
+                  </pic:blipFill>
+                  <pic:spPr>
+                    <a:xfrm>
+                      <a:off x="0" y="0"/>
+                      <a:ext cx="5731510" cy="1818640"/>
+                    </a:xfrm>
+                    <a:prstGeom prst="rect">
+                      <a:avLst/>
+                    </a:prstGeom>
+                  </pic:spPr>
+                </pic:pic>
+              </a:graphicData>
+            </a:graphic>
+          </wp:inline>
+        </w:drawing>
+      </w:r>
+    </w:p>
+    <w:p>
+      <w:r>
+        <w:t xml:space="preserve">Click </w:t>
+      </w:r>
+      <w:r>
+        <w:rPr>
+          <w:b/>
+          <w:bCs/>
+        </w:rPr>
+        <w:t>+ Add people</w:t>
+      </w:r>
+      <w:r>
+        <w:t>.</w:t>
+      </w:r>
+    </w:p>
+    <w:p>
+      <w:pPr>
+        <w:jc w:val="center"/>
+      </w:pPr>
+      <w:r>
+        <w:rPr>
+          <w:noProof/>
+        </w:rPr>
+        <w:drawing>
+          <wp:inline distT="0" distB="0" distL="0" distR="0" wp14:anchorId="42B4D7E6" wp14:editId="6809BCF1">
+            <wp:extent cx="3315579" cy="2449727"/>
+            <wp:effectExtent l="0" t="0" r="0" b="8255"/>
+            <wp:docPr id="10" name="Picture 10"/>
+            <wp:cNvGraphicFramePr>
+              <a:graphicFrameLocks xmlns:a="http://schemas.openxmlformats.org/drawingml/2006/main" noChangeAspect="1"/>
+            </wp:cNvGraphicFramePr>
+            <a:graphic xmlns:a="http://schemas.openxmlformats.org/drawingml/2006/main">
+              <a:graphicData uri="http://schemas.openxmlformats.org/drawingml/2006/picture">
+                <pic:pic xmlns:pic="http://schemas.openxmlformats.org/drawingml/2006/picture">
+                  <pic:nvPicPr>
+                    <pic:cNvPr id="1" name=""/>
+                    <pic:cNvPicPr/>
+                  </pic:nvPicPr>
+                  <pic:blipFill>
+                    <a:blip r:embed="rId42"/>
+                    <a:stretch>
+                      <a:fillRect/>
+                    </a:stretch>
+                  </pic:blipFill>
+                  <pic:spPr>
+                    <a:xfrm>
+                      <a:off x="0" y="0"/>
+                      <a:ext cx="3338138" cy="2466395"/>
+                    </a:xfrm>
+                    <a:prstGeom prst="rect">
+                      <a:avLst/>
+                    </a:prstGeom>
+                  </pic:spPr>
+                </pic:pic>
+              </a:graphicData>
+            </a:graphic>
+          </wp:inline>
+        </w:drawing>
+      </w:r>
+    </w:p>
+    <w:p>
+      <w:r>
+        <w:t xml:space="preserve">Enter </w:t>
+      </w:r>
+      <w:proofErr w:type="spellStart"/>
+      <w:r>
+        <w:rPr>
+          <w:b/>
+          <w:bCs/>
+        </w:rPr>
+        <w:t>labadmin</w:t>
+      </w:r>
+      <w:proofErr w:type="spellEnd"/>
+    </w:p>
+    <w:p>
+      <w:r>
+        <w:t>Select a Lab Admin user.</w:t>
+      </w:r>
+    </w:p>
+    <w:p>
+      <w:r>
+        <w:t>Repeat and select all Lab Admin users.</w:t>
+      </w:r>
+    </w:p>
+    <w:p>
+      <w:pPr>
+        <w:jc w:val="center"/>
+      </w:pPr>
+      <w:r>
+        <w:rPr>
+          <w:noProof/>
+        </w:rPr>
+        <w:lastRenderedPageBreak/>
+        <w:drawing>
+          <wp:inline distT="0" distB="0" distL="0" distR="0" wp14:anchorId="3118414A" wp14:editId="46C91841">
+            <wp:extent cx="3027131" cy="3067050"/>
+            <wp:effectExtent l="0" t="0" r="1905" b="0"/>
+            <wp:docPr id="9" name="Picture 9"/>
+            <wp:cNvGraphicFramePr>
+              <a:graphicFrameLocks xmlns:a="http://schemas.openxmlformats.org/drawingml/2006/main" noChangeAspect="1"/>
+            </wp:cNvGraphicFramePr>
+            <a:graphic xmlns:a="http://schemas.openxmlformats.org/drawingml/2006/main">
+              <a:graphicData uri="http://schemas.openxmlformats.org/drawingml/2006/picture">
+                <pic:pic xmlns:pic="http://schemas.openxmlformats.org/drawingml/2006/picture">
+                  <pic:nvPicPr>
+                    <pic:cNvPr id="1" name=""/>
+                    <pic:cNvPicPr/>
+                  </pic:nvPicPr>
+                  <pic:blipFill>
+                    <a:blip r:embed="rId43"/>
+                    <a:stretch>
+                      <a:fillRect/>
+                    </a:stretch>
+                  </pic:blipFill>
+                  <pic:spPr>
+                    <a:xfrm>
+                      <a:off x="0" y="0"/>
+                      <a:ext cx="3047093" cy="3087275"/>
+                    </a:xfrm>
+                    <a:prstGeom prst="rect">
+                      <a:avLst/>
+                    </a:prstGeom>
+                  </pic:spPr>
+                </pic:pic>
+              </a:graphicData>
+            </a:graphic>
+          </wp:inline>
+        </w:drawing>
+      </w:r>
+    </w:p>
+    <w:p>
+      <w:r>
+        <w:t xml:space="preserve">Click on </w:t>
+      </w:r>
+      <w:r>
+        <w:rPr>
+          <w:b/>
+          <w:bCs/>
+        </w:rPr>
+        <w:t>Add</w:t>
+      </w:r>
+      <w:r>
+        <w:t>.</w:t>
+      </w:r>
+    </w:p>
+    <w:p>
       <w:r>
         <w:t>You are now ready to run the ALM lab.</w:t>
       </w:r>
@@ -4016,8 +4702,8 @@
       <w:bookmarkEnd w:id="40"/>
     </w:p>
     <w:sectPr>
-      <w:headerReference w:type="default" r:id="rId35"/>
-      <w:footerReference w:type="default" r:id="rId36"/>
+      <w:headerReference w:type="default" r:id="rId44"/>
+      <w:footerReference w:type="default" r:id="rId45"/>
       <w:pgSz w:w="11906" w:h="16838"/>
       <w:pgMar w:top="1440" w:right="1440" w:bottom="1440" w:left="1440" w:header="708" w:footer="708" w:gutter="0"/>
       <w:cols w:space="708"/>
@@ -8284,6 +8970,7 @@
   <w:rsids>
     <w:rsidRoot w:val="00665561"/>
     <w:rsid w:val="00013B8F"/>
+    <w:rsid w:val="00054E92"/>
     <w:rsid w:val="000610C8"/>
     <w:rsid w:val="00124FA5"/>
     <w:rsid w:val="001F2C31"/>
@@ -9112,25 +9799,16 @@
 </file>
 
 <file path=customXml/item1.xml><?xml version="1.0" encoding="utf-8"?>
+<b:Sources xmlns:b="http://schemas.openxmlformats.org/officeDocument/2006/bibliography" xmlns="http://schemas.openxmlformats.org/officeDocument/2006/bibliography" SelectedStyle="\APA.XSL" StyleName="APA"/>
+</file>
+
+<file path=customXml/item2.xml><?xml version="1.0" encoding="utf-8"?>
 <p:properties xmlns:p="http://schemas.microsoft.com/office/2006/metadata/properties" xmlns:xsi="http://www.w3.org/2001/XMLSchema-instance" xmlns:pc="http://schemas.microsoft.com/office/infopath/2007/PartnerControls">
   <documentManagement/>
 </p:properties>
 </file>
 
-<file path=customXml/item2.xml><?xml version="1.0" encoding="utf-8"?>
-<b:Sources xmlns:b="http://schemas.openxmlformats.org/officeDocument/2006/bibliography" xmlns="http://schemas.openxmlformats.org/officeDocument/2006/bibliography" SelectedStyle="\APA.XSL" StyleName="APA"/>
-</file>
-
 <file path=customXml/item3.xml><?xml version="1.0" encoding="utf-8"?>
-<?mso-contentType ?>
-<FormTemplates xmlns="http://schemas.microsoft.com/sharepoint/v3/contenttype/forms">
-  <Display>DocumentLibraryForm</Display>
-  <Edit>DocumentLibraryForm</Edit>
-  <New>DocumentLibraryForm</New>
-</FormTemplates>
-</file>
-
-<file path=customXml/item4.xml><?xml version="1.0" encoding="utf-8"?>
 <ct:contentTypeSchema xmlns:ct="http://schemas.microsoft.com/office/2006/metadata/contentType" xmlns:ma="http://schemas.microsoft.com/office/2006/metadata/properties/metaAttributes" ct:_="" ma:_="" ma:contentTypeName="Document" ma:contentTypeID="0x0101008AA1787823039E46A38C14878F6E3726" ma:contentTypeVersion="9" ma:contentTypeDescription="Create a new document." ma:contentTypeScope="" ma:versionID="7a2af927fc6a533e9447b82cd5bc313c">
   <xsd:schema xmlns:xsd="http://www.w3.org/2001/XMLSchema" xmlns:xs="http://www.w3.org/2001/XMLSchema" xmlns:p="http://schemas.microsoft.com/office/2006/metadata/properties" xmlns:ns2="2687893a-106d-4632-8c5b-fca3b4349982" xmlns:ns3="dd24fe49-e06e-40df-9ae5-f9b83ba6441c" targetNamespace="http://schemas.microsoft.com/office/2006/metadata/properties" ma:root="true" ma:fieldsID="478d07bebd4de70bdfc68417256f318e" ns2:_="" ns3:_="">
     <xsd:import namespace="2687893a-106d-4632-8c5b-fca3b4349982"/>
@@ -9327,7 +10005,24 @@
 </ct:contentTypeSchema>
 </file>
 
+<file path=customXml/item4.xml><?xml version="1.0" encoding="utf-8"?>
+<?mso-contentType ?>
+<FormTemplates xmlns="http://schemas.microsoft.com/sharepoint/v3/contenttype/forms">
+  <Display>DocumentLibraryForm</Display>
+  <Edit>DocumentLibraryForm</Edit>
+  <New>DocumentLibraryForm</New>
+</FormTemplates>
+</file>
+
 <file path=customXml/itemProps1.xml><?xml version="1.0" encoding="utf-8"?>
+<ds:datastoreItem xmlns:ds="http://schemas.openxmlformats.org/officeDocument/2006/customXml" ds:itemID="{1370F1C5-28C7-41A0-A461-4AD317762114}">
+  <ds:schemaRefs>
+    <ds:schemaRef ds:uri="http://schemas.openxmlformats.org/officeDocument/2006/bibliography"/>
+  </ds:schemaRefs>
+</ds:datastoreItem>
+</file>
+
+<file path=customXml/itemProps2.xml><?xml version="1.0" encoding="utf-8"?>
 <ds:datastoreItem xmlns:ds="http://schemas.openxmlformats.org/officeDocument/2006/customXml" ds:itemID="{D0D55C77-C1EF-4710-AAFC-27F7B4A82F6F}">
   <ds:schemaRefs>
     <ds:schemaRef ds:uri="http://schemas.microsoft.com/office/2006/metadata/properties"/>
@@ -9336,23 +10031,7 @@
 </ds:datastoreItem>
 </file>
 
-<file path=customXml/itemProps2.xml><?xml version="1.0" encoding="utf-8"?>
-<ds:datastoreItem xmlns:ds="http://schemas.openxmlformats.org/officeDocument/2006/customXml" ds:itemID="{1370F1C5-28C7-41A0-A461-4AD317762114}">
-  <ds:schemaRefs>
-    <ds:schemaRef ds:uri="http://schemas.openxmlformats.org/officeDocument/2006/bibliography"/>
-  </ds:schemaRefs>
-</ds:datastoreItem>
-</file>
-
 <file path=customXml/itemProps3.xml><?xml version="1.0" encoding="utf-8"?>
-<ds:datastoreItem xmlns:ds="http://schemas.openxmlformats.org/officeDocument/2006/customXml" ds:itemID="{37C2AD1C-365C-4CCD-A909-419BC63B5DAC}">
-  <ds:schemaRefs>
-    <ds:schemaRef ds:uri="http://schemas.microsoft.com/sharepoint/v3/contenttype/forms"/>
-  </ds:schemaRefs>
-</ds:datastoreItem>
-</file>
-
-<file path=customXml/itemProps4.xml><?xml version="1.0" encoding="utf-8"?>
 <ds:datastoreItem xmlns:ds="http://schemas.openxmlformats.org/officeDocument/2006/customXml" ds:itemID="{6D147B38-43C6-42F7-BCE6-A91D4E3589E5}">
   <ds:schemaRefs>
     <ds:schemaRef ds:uri="http://schemas.microsoft.com/office/2006/metadata/contentType"/>
@@ -9369,4 +10048,12 @@
     <ds:schemaRef ds:uri="http://schemas.microsoft.com/internal/obd"/>
   </ds:schemaRefs>
 </ds:datastoreItem>
+</file>
+
+<file path=customXml/itemProps4.xml><?xml version="1.0" encoding="utf-8"?>
+<ds:datastoreItem xmlns:ds="http://schemas.openxmlformats.org/officeDocument/2006/customXml" ds:itemID="{37C2AD1C-365C-4CCD-A909-419BC63B5DAC}">
+  <ds:schemaRefs>
+    <ds:schemaRef ds:uri="http://schemas.microsoft.com/sharepoint/v3/contenttype/forms"/>
+  </ds:schemaRefs>
+</ds:datastoreItem>
 </file>
</xml_diff>